<commit_message>
#Casos uso: - /Crear Familias.docx modificado - Eliminar categoría.docx modificado - Eliminar proveedor.docx modificado - Eliminar Usuario.docx - Reactivar Proveedor.docx - Reactivar Usuario.docx - Reactivar categoría.docx
</commit_message>
<xml_diff>
--- a/Entrega FINAL Diploma/Casos uso/Crear Familias.docx
+++ b/Entrega FINAL Diploma/Casos uso/Crear Familias.docx
@@ -373,6 +373,14 @@
                 <w:color w:val="000000"/>
                 <w:lang w:eastAsia="es-AR"/>
               </w:rPr>
+              <w:t xml:space="preserve">Total </w:t>
+            </w:r>
+            <w:r>
+              <w:rPr>
+                <w:rFonts w:ascii="Arial" w:eastAsia="Times New Roman" w:hAnsi="Arial" w:cs="Arial"/>
+                <w:color w:val="000000"/>
+                <w:lang w:eastAsia="es-AR"/>
+              </w:rPr>
               <w:t xml:space="preserve">escribe el </w:t>
             </w:r>
             <w:r>
@@ -428,6 +436,14 @@
                 <w:color w:val="000000"/>
                 <w:lang w:eastAsia="es-AR"/>
               </w:rPr>
+              <w:t xml:space="preserve">Total </w:t>
+            </w:r>
+            <w:r>
+              <w:rPr>
+                <w:rFonts w:ascii="Arial" w:eastAsia="Times New Roman" w:hAnsi="Arial" w:cs="Arial"/>
+                <w:color w:val="000000"/>
+                <w:lang w:eastAsia="es-AR"/>
+              </w:rPr>
               <w:t>agrega un permiso</w:t>
             </w:r>
           </w:p>
@@ -451,7 +467,23 @@
                 <w:color w:val="000000"/>
                 <w:lang w:eastAsia="es-AR"/>
               </w:rPr>
-              <w:t>El Administrador completa la acción al oprimir el botón “Agregar”</w:t>
+              <w:t xml:space="preserve">El Administrador </w:t>
+            </w:r>
+            <w:r>
+              <w:rPr>
+                <w:rFonts w:ascii="Arial" w:eastAsia="Times New Roman" w:hAnsi="Arial" w:cs="Arial"/>
+                <w:color w:val="000000"/>
+                <w:lang w:eastAsia="es-AR"/>
+              </w:rPr>
+              <w:t xml:space="preserve">Total </w:t>
+            </w:r>
+            <w:r>
+              <w:rPr>
+                <w:rFonts w:ascii="Arial" w:eastAsia="Times New Roman" w:hAnsi="Arial" w:cs="Arial"/>
+                <w:color w:val="000000"/>
+                <w:lang w:eastAsia="es-AR"/>
+              </w:rPr>
+              <w:t>completa la acción al oprimir el botón “Agregar”</w:t>
             </w:r>
           </w:p>
           <w:p>
@@ -520,7 +552,23 @@
                 <w:color w:val="000000"/>
                 <w:lang w:eastAsia="es-AR"/>
               </w:rPr>
-              <w:t>El Administrador finaliza la acción y oprime el botón “Crear”</w:t>
+              <w:t xml:space="preserve">El Administrador </w:t>
+            </w:r>
+            <w:r>
+              <w:rPr>
+                <w:rFonts w:ascii="Arial" w:eastAsia="Times New Roman" w:hAnsi="Arial" w:cs="Arial"/>
+                <w:color w:val="000000"/>
+                <w:lang w:eastAsia="es-AR"/>
+              </w:rPr>
+              <w:t xml:space="preserve">Total </w:t>
+            </w:r>
+            <w:r>
+              <w:rPr>
+                <w:rFonts w:ascii="Arial" w:eastAsia="Times New Roman" w:hAnsi="Arial" w:cs="Arial"/>
+                <w:color w:val="000000"/>
+                <w:lang w:eastAsia="es-AR"/>
+              </w:rPr>
+              <w:t>finaliza la acción y oprime el botón “Crear”</w:t>
             </w:r>
           </w:p>
           <w:p>
@@ -561,7 +609,25 @@
                 <w:color w:val="000000"/>
                 <w:lang w:eastAsia="es-AR"/>
               </w:rPr>
-              <w:t xml:space="preserve"> El administrador no ingresó un nombre</w:t>
+              <w:t xml:space="preserve"> El administrador </w:t>
+            </w:r>
+            <w:r>
+              <w:rPr>
+                <w:rFonts w:ascii="Arial" w:eastAsia="Times New Roman" w:hAnsi="Arial" w:cs="Arial"/>
+                <w:i/>
+                <w:color w:val="000000"/>
+                <w:lang w:eastAsia="es-AR"/>
+              </w:rPr>
+              <w:t xml:space="preserve">Total </w:t>
+            </w:r>
+            <w:r>
+              <w:rPr>
+                <w:rFonts w:ascii="Arial" w:eastAsia="Times New Roman" w:hAnsi="Arial" w:cs="Arial"/>
+                <w:i/>
+                <w:color w:val="000000"/>
+                <w:lang w:eastAsia="es-AR"/>
+              </w:rPr>
+              <w:t>no ingresó un nombre</w:t>
             </w:r>
           </w:p>
           <w:p>
@@ -697,7 +763,29 @@
                 <w:color w:val="000000"/>
                 <w:lang w:eastAsia="es-AR"/>
               </w:rPr>
-              <w:t>El administrador no ingresó un nombre</w:t>
+              <w:t xml:space="preserve">El administrador </w:t>
+            </w:r>
+            <w:r>
+              <w:rPr>
+                <w:rFonts w:ascii="Arial" w:eastAsia="Times New Roman" w:hAnsi="Arial" w:cs="Arial"/>
+                <w:b/>
+                <w:i/>
+                <w:color w:val="000000"/>
+                <w:lang w:eastAsia="es-AR"/>
+              </w:rPr>
+              <w:t xml:space="preserve">total </w:t>
+            </w:r>
+            <w:bookmarkStart w:id="0" w:name="_GoBack"/>
+            <w:bookmarkEnd w:id="0"/>
+            <w:r>
+              <w:rPr>
+                <w:rFonts w:ascii="Arial" w:eastAsia="Times New Roman" w:hAnsi="Arial" w:cs="Arial"/>
+                <w:b/>
+                <w:i/>
+                <w:color w:val="000000"/>
+                <w:lang w:eastAsia="es-AR"/>
+              </w:rPr>
+              <w:t>no ingresó un nombre</w:t>
             </w:r>
           </w:p>
           <w:p>
@@ -785,8 +873,6 @@
               </w:rPr>
               <w:t>el nombre de la familia</w:t>
             </w:r>
-            <w:bookmarkStart w:id="0" w:name="_GoBack"/>
-            <w:bookmarkEnd w:id="0"/>
           </w:p>
           <w:p>
             <w:pPr>

</xml_diff>